<commit_message>
Final Attempt:Grade This one
</commit_message>
<xml_diff>
--- a/VBA-Challenge_GradeThisHW/VBA_HW_Code.docx
+++ b/VBA-Challenge_GradeThisHW/VBA_HW_Code.docx
@@ -24,15 +24,7 @@
     <w:p/>
     <w:p>
       <w:r>
-        <w:t xml:space="preserve">Dim Ticker </w:t>
-      </w:r>
-      <w:proofErr w:type="gramStart"/>
-      <w:r>
-        <w:t>As</w:t>
-      </w:r>
-      <w:proofErr w:type="gramEnd"/>
-      <w:r>
-        <w:t xml:space="preserve"> String</w:t>
+        <w:t>Dim Ticker As String</w:t>
       </w:r>
     </w:p>
     <w:p>
@@ -278,343 +270,321 @@
     <w:p/>
     <w:p>
       <w:r>
-        <w:t xml:space="preserve">    </w:t>
-      </w:r>
-      <w:proofErr w:type="spellStart"/>
-      <w:proofErr w:type="gramStart"/>
+        <w:t xml:space="preserve">'    </w:t>
+      </w:r>
+      <w:proofErr w:type="spellStart"/>
       <w:r>
         <w:t>ws.Range</w:t>
       </w:r>
       <w:proofErr w:type="spellEnd"/>
-      <w:proofErr w:type="gramEnd"/>
       <w:r>
         <w:t>("I1").Value = "Ticker"</w:t>
       </w:r>
     </w:p>
     <w:p>
       <w:r>
-        <w:t xml:space="preserve">    </w:t>
-      </w:r>
-      <w:proofErr w:type="spellStart"/>
-      <w:proofErr w:type="gramStart"/>
+        <w:t xml:space="preserve">'    </w:t>
+      </w:r>
+      <w:proofErr w:type="spellStart"/>
       <w:r>
         <w:t>ws.Range</w:t>
       </w:r>
       <w:proofErr w:type="spellEnd"/>
-      <w:proofErr w:type="gramEnd"/>
       <w:r>
         <w:t>("J1").Value = "Yearly Change"</w:t>
       </w:r>
     </w:p>
     <w:p>
       <w:r>
-        <w:t xml:space="preserve">    </w:t>
-      </w:r>
-      <w:proofErr w:type="spellStart"/>
-      <w:proofErr w:type="gramStart"/>
+        <w:t xml:space="preserve">'    </w:t>
+      </w:r>
+      <w:proofErr w:type="spellStart"/>
       <w:r>
         <w:t>ws.Range</w:t>
       </w:r>
       <w:proofErr w:type="spellEnd"/>
-      <w:proofErr w:type="gramEnd"/>
       <w:r>
         <w:t>("K1").Value = "Percent Change"</w:t>
       </w:r>
     </w:p>
     <w:p>
       <w:r>
-        <w:t xml:space="preserve">    </w:t>
-      </w:r>
-      <w:proofErr w:type="spellStart"/>
-      <w:proofErr w:type="gramStart"/>
+        <w:t xml:space="preserve">'    </w:t>
+      </w:r>
+      <w:proofErr w:type="spellStart"/>
       <w:r>
         <w:t>ws.Range</w:t>
       </w:r>
       <w:proofErr w:type="spellEnd"/>
-      <w:proofErr w:type="gramEnd"/>
       <w:r>
         <w:t>("L1").Value = "Total Stock Volume"</w:t>
       </w:r>
     </w:p>
+    <w:p>
+      <w:r>
+        <w:t>'</w:t>
+      </w:r>
+    </w:p>
+    <w:p>
+      <w:r>
+        <w:t xml:space="preserve">'    </w:t>
+      </w:r>
+      <w:proofErr w:type="spellStart"/>
+      <w:r>
+        <w:t>ws.Range</w:t>
+      </w:r>
+      <w:proofErr w:type="spellEnd"/>
+      <w:r>
+        <w:t>("O2").Value = "Greatest Percent Increase"</w:t>
+      </w:r>
+    </w:p>
+    <w:p>
+      <w:r>
+        <w:t xml:space="preserve">'    </w:t>
+      </w:r>
+      <w:proofErr w:type="spellStart"/>
+      <w:r>
+        <w:t>ws.Range</w:t>
+      </w:r>
+      <w:proofErr w:type="spellEnd"/>
+      <w:r>
+        <w:t>("O3").Value = "Greatest Percent Decrease"</w:t>
+      </w:r>
+    </w:p>
+    <w:p>
+      <w:r>
+        <w:t xml:space="preserve">'    </w:t>
+      </w:r>
+      <w:proofErr w:type="spellStart"/>
+      <w:r>
+        <w:t>ws.Range</w:t>
+      </w:r>
+      <w:proofErr w:type="spellEnd"/>
+      <w:r>
+        <w:t>("O4").Value = "Greatest Total Volume"</w:t>
+      </w:r>
+    </w:p>
+    <w:p>
+      <w:r>
+        <w:t>'</w:t>
+      </w:r>
+    </w:p>
+    <w:p>
+      <w:r>
+        <w:t xml:space="preserve">'    </w:t>
+      </w:r>
+      <w:proofErr w:type="spellStart"/>
+      <w:r>
+        <w:t>ws.Range</w:t>
+      </w:r>
+      <w:proofErr w:type="spellEnd"/>
+      <w:r>
+        <w:t>("P1").Value = "Ticker"</w:t>
+      </w:r>
+    </w:p>
+    <w:p>
+      <w:r>
+        <w:t xml:space="preserve">'    </w:t>
+      </w:r>
+      <w:proofErr w:type="spellStart"/>
+      <w:r>
+        <w:t>ws.Range</w:t>
+      </w:r>
+      <w:proofErr w:type="spellEnd"/>
+      <w:r>
+        <w:t>("Q1").Value = "Value"</w:t>
+      </w:r>
+    </w:p>
+    <w:p>
+      <w:r>
+        <w:t>'</w:t>
+      </w:r>
+    </w:p>
+    <w:p>
+      <w:r>
+        <w:t xml:space="preserve">'    </w:t>
+      </w:r>
+      <w:proofErr w:type="spellStart"/>
+      <w:r>
+        <w:t>ws.Range</w:t>
+      </w:r>
+      <w:proofErr w:type="spellEnd"/>
+      <w:r>
+        <w:t>("I:Q").</w:t>
+      </w:r>
+      <w:proofErr w:type="spellStart"/>
+      <w:r>
+        <w:t>EntireColumn.AutoFit</w:t>
+      </w:r>
+      <w:proofErr w:type="spellEnd"/>
+    </w:p>
+    <w:p>
+      <w:r>
+        <w:t>'</w:t>
+      </w:r>
+    </w:p>
+    <w:p>
+      <w:r>
+        <w:t>'''Find each Ticker and it's respective Total Volume</w:t>
+      </w:r>
+    </w:p>
+    <w:p>
+      <w:proofErr w:type="spellStart"/>
+      <w:r>
+        <w:t>LastRow</w:t>
+      </w:r>
+      <w:proofErr w:type="spellEnd"/>
+      <w:r>
+        <w:t xml:space="preserve"> = </w:t>
+      </w:r>
+      <w:proofErr w:type="spellStart"/>
+      <w:r>
+        <w:t>ws.Cells</w:t>
+      </w:r>
+      <w:proofErr w:type="spellEnd"/>
+      <w:r>
+        <w:t>(</w:t>
+      </w:r>
+      <w:proofErr w:type="spellStart"/>
+      <w:r>
+        <w:t>Rows.Count</w:t>
+      </w:r>
+      <w:proofErr w:type="spellEnd"/>
+      <w:r>
+        <w:t>, 1).End(</w:t>
+      </w:r>
+      <w:proofErr w:type="spellStart"/>
+      <w:r>
+        <w:t>xlUp</w:t>
+      </w:r>
+      <w:proofErr w:type="spellEnd"/>
+      <w:r>
+        <w:t>).Row</w:t>
+      </w:r>
+    </w:p>
     <w:p/>
     <w:p>
       <w:r>
-        <w:t xml:space="preserve">    </w:t>
-      </w:r>
-      <w:proofErr w:type="spellStart"/>
-      <w:proofErr w:type="gramStart"/>
+        <w:t xml:space="preserve">For </w:t>
+      </w:r>
+      <w:proofErr w:type="spellStart"/>
+      <w:r>
+        <w:t>i</w:t>
+      </w:r>
+      <w:proofErr w:type="spellEnd"/>
+      <w:r>
+        <w:t xml:space="preserve"> = 2 To </w:t>
+      </w:r>
+      <w:proofErr w:type="spellStart"/>
+      <w:r>
+        <w:t>LastRow</w:t>
+      </w:r>
+      <w:proofErr w:type="spellEnd"/>
+    </w:p>
+    <w:p>
+      <w:r>
+        <w:t xml:space="preserve">    If </w:t>
+      </w:r>
+      <w:proofErr w:type="spellStart"/>
+      <w:r>
+        <w:t>ws.Cells</w:t>
+      </w:r>
+      <w:proofErr w:type="spellEnd"/>
+      <w:r>
+        <w:t>(</w:t>
+      </w:r>
+      <w:proofErr w:type="spellStart"/>
+      <w:r>
+        <w:t>i</w:t>
+      </w:r>
+      <w:proofErr w:type="spellEnd"/>
+      <w:r>
+        <w:t xml:space="preserve"> + 1, 1).Value &lt;&gt; </w:t>
+      </w:r>
+      <w:proofErr w:type="spellStart"/>
+      <w:r>
+        <w:t>ws.Cells</w:t>
+      </w:r>
+      <w:proofErr w:type="spellEnd"/>
+      <w:r>
+        <w:t>(</w:t>
+      </w:r>
+      <w:proofErr w:type="spellStart"/>
+      <w:r>
+        <w:t>i</w:t>
+      </w:r>
+      <w:proofErr w:type="spellEnd"/>
+      <w:r>
+        <w:t>, 1).Value Then</w:t>
+      </w:r>
+    </w:p>
+    <w:p>
+      <w:r>
+        <w:t xml:space="preserve">        Ticker = </w:t>
+      </w:r>
+      <w:proofErr w:type="spellStart"/>
+      <w:r>
+        <w:t>ws.Cells</w:t>
+      </w:r>
+      <w:proofErr w:type="spellEnd"/>
+      <w:r>
+        <w:t>(</w:t>
+      </w:r>
+      <w:proofErr w:type="spellStart"/>
+      <w:r>
+        <w:t>i</w:t>
+      </w:r>
+      <w:proofErr w:type="spellEnd"/>
+      <w:r>
+        <w:t>, 1).Value</w:t>
+      </w:r>
+    </w:p>
+    <w:p>
+      <w:r>
+        <w:t xml:space="preserve">        </w:t>
+      </w:r>
+      <w:proofErr w:type="spellStart"/>
+      <w:r>
+        <w:t>TotalVolume</w:t>
+      </w:r>
+      <w:proofErr w:type="spellEnd"/>
+      <w:r>
+        <w:t xml:space="preserve"> = </w:t>
+      </w:r>
+      <w:proofErr w:type="spellStart"/>
+      <w:r>
+        <w:t>TotalVolume</w:t>
+      </w:r>
+      <w:proofErr w:type="spellEnd"/>
+      <w:r>
+        <w:t xml:space="preserve"> + </w:t>
+      </w:r>
+      <w:proofErr w:type="spellStart"/>
+      <w:r>
+        <w:t>ws.Cells</w:t>
+      </w:r>
+      <w:proofErr w:type="spellEnd"/>
+      <w:r>
+        <w:t>(</w:t>
+      </w:r>
+      <w:proofErr w:type="spellStart"/>
+      <w:r>
+        <w:t>i</w:t>
+      </w:r>
+      <w:proofErr w:type="spellEnd"/>
+      <w:r>
+        <w:t>, 7).Value</w:t>
+      </w:r>
+    </w:p>
+    <w:p>
+      <w:r>
+        <w:t xml:space="preserve">          </w:t>
+      </w:r>
+      <w:proofErr w:type="spellStart"/>
       <w:r>
         <w:t>ws.Range</w:t>
       </w:r>
       <w:proofErr w:type="spellEnd"/>
-      <w:proofErr w:type="gramEnd"/>
-      <w:r>
-        <w:t>("O2").Value = "Greatest Percent Increase"</w:t>
-      </w:r>
-    </w:p>
-    <w:p>
-      <w:r>
-        <w:t xml:space="preserve">    </w:t>
-      </w:r>
-      <w:proofErr w:type="spellStart"/>
-      <w:proofErr w:type="gramStart"/>
-      <w:r>
-        <w:t>ws.Range</w:t>
-      </w:r>
-      <w:proofErr w:type="spellEnd"/>
-      <w:proofErr w:type="gramEnd"/>
-      <w:r>
-        <w:t>("O3").Value = "Greatest Percent Decrease"</w:t>
-      </w:r>
-    </w:p>
-    <w:p>
-      <w:r>
-        <w:t xml:space="preserve">    </w:t>
-      </w:r>
-      <w:proofErr w:type="spellStart"/>
-      <w:proofErr w:type="gramStart"/>
-      <w:r>
-        <w:t>ws.Range</w:t>
-      </w:r>
-      <w:proofErr w:type="spellEnd"/>
-      <w:proofErr w:type="gramEnd"/>
-      <w:r>
-        <w:t>("O4").Value = "Greatest Total Volume"</w:t>
-      </w:r>
-    </w:p>
-    <w:p/>
-    <w:p>
-      <w:r>
-        <w:t xml:space="preserve">    </w:t>
-      </w:r>
-      <w:proofErr w:type="spellStart"/>
-      <w:proofErr w:type="gramStart"/>
-      <w:r>
-        <w:t>ws.Range</w:t>
-      </w:r>
-      <w:proofErr w:type="spellEnd"/>
-      <w:proofErr w:type="gramEnd"/>
-      <w:r>
-        <w:t>("P1").Value = "Ticker"</w:t>
-      </w:r>
-    </w:p>
-    <w:p>
-      <w:r>
-        <w:t xml:space="preserve">    </w:t>
-      </w:r>
-      <w:proofErr w:type="spellStart"/>
-      <w:proofErr w:type="gramStart"/>
-      <w:r>
-        <w:t>ws.Range</w:t>
-      </w:r>
-      <w:proofErr w:type="spellEnd"/>
-      <w:proofErr w:type="gramEnd"/>
-      <w:r>
-        <w:t>("Q1").Value = "Value"</w:t>
-      </w:r>
-    </w:p>
-    <w:p/>
-    <w:p>
-      <w:r>
-        <w:t xml:space="preserve">    </w:t>
-      </w:r>
-      <w:proofErr w:type="spellStart"/>
-      <w:proofErr w:type="gramStart"/>
-      <w:r>
-        <w:t>ws.Range</w:t>
-      </w:r>
-      <w:proofErr w:type="spellEnd"/>
-      <w:proofErr w:type="gramEnd"/>
-      <w:r>
-        <w:t>("I:Q").</w:t>
-      </w:r>
-      <w:proofErr w:type="spellStart"/>
-      <w:r>
-        <w:t>EntireColumn.AutoFit</w:t>
-      </w:r>
-      <w:proofErr w:type="spellEnd"/>
-    </w:p>
-    <w:p/>
-    <w:p>
-      <w:r>
-        <w:t xml:space="preserve">''Find each Ticker and </w:t>
-      </w:r>
-      <w:proofErr w:type="gramStart"/>
-      <w:r>
-        <w:t>it's</w:t>
-      </w:r>
-      <w:proofErr w:type="gramEnd"/>
-      <w:r>
-        <w:t xml:space="preserve"> respective Total Volume</w:t>
-      </w:r>
-    </w:p>
-    <w:p>
-      <w:proofErr w:type="spellStart"/>
-      <w:r>
-        <w:t>LastRow</w:t>
-      </w:r>
-      <w:proofErr w:type="spellEnd"/>
-      <w:r>
-        <w:t xml:space="preserve"> = </w:t>
-      </w:r>
-      <w:proofErr w:type="spellStart"/>
-      <w:proofErr w:type="gramStart"/>
-      <w:r>
-        <w:t>ws.Cells</w:t>
-      </w:r>
-      <w:proofErr w:type="spellEnd"/>
-      <w:proofErr w:type="gramEnd"/>
-      <w:r>
-        <w:t>(</w:t>
-      </w:r>
-      <w:proofErr w:type="spellStart"/>
-      <w:r>
-        <w:t>Rows.Count</w:t>
-      </w:r>
-      <w:proofErr w:type="spellEnd"/>
-      <w:r>
-        <w:t>, 1).End(</w:t>
-      </w:r>
-      <w:proofErr w:type="spellStart"/>
-      <w:r>
-        <w:t>xlUp</w:t>
-      </w:r>
-      <w:proofErr w:type="spellEnd"/>
-      <w:r>
-        <w:t>).Row</w:t>
-      </w:r>
-    </w:p>
-    <w:p/>
-    <w:p>
-      <w:r>
-        <w:t xml:space="preserve">For </w:t>
-      </w:r>
-      <w:proofErr w:type="spellStart"/>
-      <w:r>
-        <w:t>i</w:t>
-      </w:r>
-      <w:proofErr w:type="spellEnd"/>
-      <w:r>
-        <w:t xml:space="preserve"> = 2 To </w:t>
-      </w:r>
-      <w:proofErr w:type="spellStart"/>
-      <w:r>
-        <w:t>LastRow</w:t>
-      </w:r>
-      <w:proofErr w:type="spellEnd"/>
-    </w:p>
-    <w:p>
-      <w:r>
-        <w:t xml:space="preserve">    If </w:t>
-      </w:r>
-      <w:proofErr w:type="spellStart"/>
-      <w:proofErr w:type="gramStart"/>
-      <w:r>
-        <w:t>ws.Cells</w:t>
-      </w:r>
-      <w:proofErr w:type="spellEnd"/>
-      <w:proofErr w:type="gramEnd"/>
-      <w:r>
-        <w:t>(</w:t>
-      </w:r>
-      <w:proofErr w:type="spellStart"/>
-      <w:r>
-        <w:t>i</w:t>
-      </w:r>
-      <w:proofErr w:type="spellEnd"/>
-      <w:r>
-        <w:t xml:space="preserve"> + 1, 1).Value &lt;&gt; </w:t>
-      </w:r>
-      <w:proofErr w:type="spellStart"/>
-      <w:r>
-        <w:t>ws.Cells</w:t>
-      </w:r>
-      <w:proofErr w:type="spellEnd"/>
-      <w:r>
-        <w:t>(</w:t>
-      </w:r>
-      <w:proofErr w:type="spellStart"/>
-      <w:r>
-        <w:t>i</w:t>
-      </w:r>
-      <w:proofErr w:type="spellEnd"/>
-      <w:r>
-        <w:t>, 1).Value Then</w:t>
-      </w:r>
-    </w:p>
-    <w:p>
-      <w:r>
-        <w:t xml:space="preserve">        Ticker = </w:t>
-      </w:r>
-      <w:proofErr w:type="spellStart"/>
-      <w:proofErr w:type="gramStart"/>
-      <w:r>
-        <w:t>ws.Cells</w:t>
-      </w:r>
-      <w:proofErr w:type="spellEnd"/>
-      <w:proofErr w:type="gramEnd"/>
-      <w:r>
-        <w:t>(</w:t>
-      </w:r>
-      <w:proofErr w:type="spellStart"/>
-      <w:r>
-        <w:t>i</w:t>
-      </w:r>
-      <w:proofErr w:type="spellEnd"/>
-      <w:r>
-        <w:t>, 1).Value</w:t>
-      </w:r>
-    </w:p>
-    <w:p>
-      <w:r>
-        <w:t xml:space="preserve">        </w:t>
-      </w:r>
-      <w:proofErr w:type="spellStart"/>
-      <w:r>
-        <w:t>TotalVolume</w:t>
-      </w:r>
-      <w:proofErr w:type="spellEnd"/>
-      <w:r>
-        <w:t xml:space="preserve"> = </w:t>
-      </w:r>
-      <w:proofErr w:type="spellStart"/>
-      <w:r>
-        <w:t>TotalVolume</w:t>
-      </w:r>
-      <w:proofErr w:type="spellEnd"/>
-      <w:r>
-        <w:t xml:space="preserve"> + </w:t>
-      </w:r>
-      <w:proofErr w:type="spellStart"/>
-      <w:proofErr w:type="gramStart"/>
-      <w:r>
-        <w:t>ws.Cells</w:t>
-      </w:r>
-      <w:proofErr w:type="spellEnd"/>
-      <w:proofErr w:type="gramEnd"/>
-      <w:r>
-        <w:t>(</w:t>
-      </w:r>
-      <w:proofErr w:type="spellStart"/>
-      <w:r>
-        <w:t>i</w:t>
-      </w:r>
-      <w:proofErr w:type="spellEnd"/>
-      <w:r>
-        <w:t>, 7).Value</w:t>
-      </w:r>
-    </w:p>
-    <w:p>
-      <w:r>
-        <w:t xml:space="preserve">          </w:t>
-      </w:r>
-      <w:proofErr w:type="spellStart"/>
-      <w:proofErr w:type="gramStart"/>
-      <w:r>
-        <w:t>ws.Range</w:t>
-      </w:r>
-      <w:proofErr w:type="spellEnd"/>
-      <w:proofErr w:type="gramEnd"/>
       <w:r>
         <w:t xml:space="preserve">("I" &amp; </w:t>
       </w:r>
@@ -633,12 +603,10 @@
         <w:t xml:space="preserve">          </w:t>
       </w:r>
       <w:proofErr w:type="spellStart"/>
-      <w:proofErr w:type="gramStart"/>
       <w:r>
         <w:t>ws.Range</w:t>
       </w:r>
       <w:proofErr w:type="spellEnd"/>
-      <w:proofErr w:type="gramEnd"/>
       <w:r>
         <w:t xml:space="preserve">("L" &amp; </w:t>
       </w:r>
@@ -677,18 +645,212 @@
         <w:t xml:space="preserve"> + 1</w:t>
       </w:r>
     </w:p>
+    <w:p/>
+    <w:p>
+      <w:r>
+        <w:t xml:space="preserve">          </w:t>
+      </w:r>
+      <w:proofErr w:type="spellStart"/>
+      <w:r>
+        <w:t>TotalVolume</w:t>
+      </w:r>
+      <w:proofErr w:type="spellEnd"/>
+      <w:r>
+        <w:t xml:space="preserve"> = 0</w:t>
+      </w:r>
+    </w:p>
+    <w:p>
+      <w:r>
+        <w:t xml:space="preserve">        Else</w:t>
+      </w:r>
+    </w:p>
+    <w:p>
+      <w:r>
+        <w:t xml:space="preserve">            </w:t>
+      </w:r>
+      <w:proofErr w:type="spellStart"/>
+      <w:r>
+        <w:t>TotalVolume</w:t>
+      </w:r>
+      <w:proofErr w:type="spellEnd"/>
+      <w:r>
+        <w:t xml:space="preserve"> = </w:t>
+      </w:r>
+      <w:proofErr w:type="spellStart"/>
+      <w:r>
+        <w:t>TotalVolume</w:t>
+      </w:r>
+      <w:proofErr w:type="spellEnd"/>
+      <w:r>
+        <w:t xml:space="preserve"> + </w:t>
+      </w:r>
+      <w:proofErr w:type="spellStart"/>
+      <w:r>
+        <w:t>ws.Cells</w:t>
+      </w:r>
+      <w:proofErr w:type="spellEnd"/>
+      <w:r>
+        <w:t>(</w:t>
+      </w:r>
+      <w:proofErr w:type="spellStart"/>
+      <w:r>
+        <w:t>i</w:t>
+      </w:r>
+      <w:proofErr w:type="spellEnd"/>
+      <w:r>
+        <w:t>, 7).Value</w:t>
+      </w:r>
+    </w:p>
+    <w:p/>
+    <w:p>
+      <w:r>
+        <w:t>''Yearly Change Calculations</w:t>
+      </w:r>
+    </w:p>
     <w:p>
       <w:r>
         <w:t xml:space="preserve">        </w:t>
       </w:r>
-    </w:p>
-    <w:p>
-      <w:r>
-        <w:t xml:space="preserve">          </w:t>
-      </w:r>
-      <w:proofErr w:type="spellStart"/>
-      <w:r>
-        <w:t>TotalVolume</w:t>
+      <w:proofErr w:type="spellStart"/>
+      <w:r>
+        <w:t>YrlyOpen</w:t>
+      </w:r>
+      <w:proofErr w:type="spellEnd"/>
+      <w:r>
+        <w:t xml:space="preserve"> = </w:t>
+      </w:r>
+      <w:proofErr w:type="spellStart"/>
+      <w:r>
+        <w:t>ws.Cells</w:t>
+      </w:r>
+      <w:proofErr w:type="spellEnd"/>
+      <w:r>
+        <w:t>(</w:t>
+      </w:r>
+      <w:proofErr w:type="spellStart"/>
+      <w:r>
+        <w:t>i</w:t>
+      </w:r>
+      <w:proofErr w:type="spellEnd"/>
+      <w:r>
+        <w:t>, 3).Value</w:t>
+      </w:r>
+    </w:p>
+    <w:p>
+      <w:r>
+        <w:t xml:space="preserve">        </w:t>
+      </w:r>
+      <w:proofErr w:type="spellStart"/>
+      <w:r>
+        <w:t>YrlyClose</w:t>
+      </w:r>
+      <w:proofErr w:type="spellEnd"/>
+      <w:r>
+        <w:t xml:space="preserve"> = </w:t>
+      </w:r>
+      <w:proofErr w:type="spellStart"/>
+      <w:r>
+        <w:t>ws.Cells</w:t>
+      </w:r>
+      <w:proofErr w:type="spellEnd"/>
+      <w:r>
+        <w:t>(</w:t>
+      </w:r>
+      <w:proofErr w:type="spellStart"/>
+      <w:r>
+        <w:t>i</w:t>
+      </w:r>
+      <w:proofErr w:type="spellEnd"/>
+      <w:r>
+        <w:t>, 6).Value</w:t>
+      </w:r>
+    </w:p>
+    <w:p>
+      <w:r>
+        <w:t xml:space="preserve">        </w:t>
+      </w:r>
+      <w:proofErr w:type="spellStart"/>
+      <w:r>
+        <w:t>YrlyChange</w:t>
+      </w:r>
+      <w:proofErr w:type="spellEnd"/>
+      <w:r>
+        <w:t xml:space="preserve"> = </w:t>
+      </w:r>
+      <w:proofErr w:type="spellStart"/>
+      <w:r>
+        <w:t>YrlyClose</w:t>
+      </w:r>
+      <w:proofErr w:type="spellEnd"/>
+      <w:r>
+        <w:t xml:space="preserve"> - </w:t>
+      </w:r>
+      <w:proofErr w:type="spellStart"/>
+      <w:r>
+        <w:t>YrlyOpen</w:t>
+      </w:r>
+      <w:proofErr w:type="spellEnd"/>
+    </w:p>
+    <w:p>
+      <w:r>
+        <w:t xml:space="preserve">            </w:t>
+      </w:r>
+      <w:proofErr w:type="spellStart"/>
+      <w:r>
+        <w:t>ws.Range</w:t>
+      </w:r>
+      <w:proofErr w:type="spellEnd"/>
+      <w:r>
+        <w:t xml:space="preserve">("J" &amp; </w:t>
+      </w:r>
+      <w:proofErr w:type="spellStart"/>
+      <w:r>
+        <w:t>TableRow</w:t>
+      </w:r>
+      <w:proofErr w:type="spellEnd"/>
+      <w:r>
+        <w:t xml:space="preserve">).Value = </w:t>
+      </w:r>
+      <w:proofErr w:type="spellStart"/>
+      <w:r>
+        <w:t>YrlyChange</w:t>
+      </w:r>
+      <w:proofErr w:type="spellEnd"/>
+    </w:p>
+    <w:p/>
+    <w:p>
+      <w:r>
+        <w:t>''Find Percent change</w:t>
+      </w:r>
+    </w:p>
+    <w:p>
+      <w:r>
+        <w:t xml:space="preserve">        If </w:t>
+      </w:r>
+      <w:proofErr w:type="spellStart"/>
+      <w:r>
+        <w:t>YrlyOpen</w:t>
+      </w:r>
+      <w:proofErr w:type="spellEnd"/>
+      <w:r>
+        <w:t xml:space="preserve"> = 0 And </w:t>
+      </w:r>
+      <w:proofErr w:type="spellStart"/>
+      <w:r>
+        <w:t>YrlyClose</w:t>
+      </w:r>
+      <w:proofErr w:type="spellEnd"/>
+      <w:r>
+        <w:t xml:space="preserve"> = 0 Then</w:t>
+      </w:r>
+    </w:p>
+    <w:p>
+      <w:r>
+        <w:t xml:space="preserve">            </w:t>
+      </w:r>
+      <w:proofErr w:type="spellStart"/>
+      <w:r>
+        <w:t>PercentChange</w:t>
       </w:r>
       <w:proofErr w:type="spellEnd"/>
       <w:r>
@@ -697,7 +859,31 @@
     </w:p>
     <w:p>
       <w:r>
-        <w:t xml:space="preserve">        Else</w:t>
+        <w:t xml:space="preserve">        </w:t>
+      </w:r>
+      <w:proofErr w:type="spellStart"/>
+      <w:r>
+        <w:t>ElseIf</w:t>
+      </w:r>
+      <w:proofErr w:type="spellEnd"/>
+      <w:r>
+        <w:t xml:space="preserve"> </w:t>
+      </w:r>
+      <w:proofErr w:type="spellStart"/>
+      <w:r>
+        <w:t>YrlyOpen</w:t>
+      </w:r>
+      <w:proofErr w:type="spellEnd"/>
+      <w:r>
+        <w:t xml:space="preserve"> = 0 And </w:t>
+      </w:r>
+      <w:proofErr w:type="spellStart"/>
+      <w:r>
+        <w:t>YrlyClose</w:t>
+      </w:r>
+      <w:proofErr w:type="spellEnd"/>
+      <w:r>
+        <w:t xml:space="preserve"> &lt;&gt; 0 Then</w:t>
       </w:r>
     </w:p>
     <w:p>
@@ -706,354 +892,214 @@
       </w:r>
       <w:proofErr w:type="spellStart"/>
       <w:r>
-        <w:t>TotalVolume</w:t>
-      </w:r>
-      <w:proofErr w:type="spellEnd"/>
-      <w:r>
-        <w:t xml:space="preserve"> = </w:t>
-      </w:r>
-      <w:proofErr w:type="spellStart"/>
-      <w:r>
-        <w:t>TotalVolume</w:t>
-      </w:r>
-      <w:proofErr w:type="spellEnd"/>
-      <w:r>
-        <w:t xml:space="preserve"> + </w:t>
-      </w:r>
-      <w:proofErr w:type="spellStart"/>
-      <w:proofErr w:type="gramStart"/>
-      <w:r>
-        <w:t>ws.Cells</w:t>
-      </w:r>
-      <w:proofErr w:type="spellEnd"/>
-      <w:proofErr w:type="gramEnd"/>
-      <w:r>
-        <w:t>(</w:t>
-      </w:r>
-      <w:proofErr w:type="spellStart"/>
-      <w:r>
-        <w:t>i</w:t>
-      </w:r>
-      <w:proofErr w:type="spellEnd"/>
-      <w:r>
-        <w:t>, 7).Value</w:t>
+        <w:t>PercentChange</w:t>
+      </w:r>
+      <w:proofErr w:type="spellEnd"/>
+      <w:r>
+        <w:t xml:space="preserve"> = -1</w:t>
+      </w:r>
+    </w:p>
+    <w:p>
+      <w:r>
+        <w:t xml:space="preserve">        Else: </w:t>
+      </w:r>
+      <w:proofErr w:type="spellStart"/>
+      <w:r>
+        <w:t>PercentChange</w:t>
+      </w:r>
+      <w:proofErr w:type="spellEnd"/>
+      <w:r>
+        <w:t xml:space="preserve"> = (</w:t>
+      </w:r>
+      <w:proofErr w:type="spellStart"/>
+      <w:r>
+        <w:t>YrlyChange</w:t>
+      </w:r>
+      <w:proofErr w:type="spellEnd"/>
+      <w:r>
+        <w:t xml:space="preserve"> / </w:t>
+      </w:r>
+      <w:proofErr w:type="spellStart"/>
+      <w:r>
+        <w:t>YrlyOpen</w:t>
+      </w:r>
+      <w:proofErr w:type="spellEnd"/>
+      <w:r>
+        <w:t>)</w:t>
       </w:r>
     </w:p>
     <w:p>
       <w:r>
         <w:t xml:space="preserve">            </w:t>
       </w:r>
-    </w:p>
-    <w:p>
-      <w:r>
-        <w:t>''Yearly Change Calculations</w:t>
+      <w:proofErr w:type="spellStart"/>
+      <w:r>
+        <w:t>ws.Range</w:t>
+      </w:r>
+      <w:proofErr w:type="spellEnd"/>
+      <w:r>
+        <w:t xml:space="preserve">("K" &amp; </w:t>
+      </w:r>
+      <w:proofErr w:type="spellStart"/>
+      <w:r>
+        <w:t>TableRow</w:t>
+      </w:r>
+      <w:proofErr w:type="spellEnd"/>
+      <w:r>
+        <w:t xml:space="preserve">).Value = </w:t>
+      </w:r>
+      <w:proofErr w:type="spellStart"/>
+      <w:r>
+        <w:t>PercentChange</w:t>
+      </w:r>
+      <w:proofErr w:type="spellEnd"/>
+    </w:p>
+    <w:p>
+      <w:r>
+        <w:t xml:space="preserve">            </w:t>
+      </w:r>
+      <w:proofErr w:type="spellStart"/>
+      <w:r>
+        <w:t>ws.Range</w:t>
+      </w:r>
+      <w:proofErr w:type="spellEnd"/>
+      <w:r>
+        <w:t xml:space="preserve">("K" &amp; </w:t>
+      </w:r>
+      <w:proofErr w:type="spellStart"/>
+      <w:r>
+        <w:t>TableRow</w:t>
+      </w:r>
+      <w:proofErr w:type="spellEnd"/>
+      <w:r>
+        <w:t>).</w:t>
+      </w:r>
+      <w:proofErr w:type="spellStart"/>
+      <w:r>
+        <w:t>NumberFormat</w:t>
+      </w:r>
+      <w:proofErr w:type="spellEnd"/>
+      <w:r>
+        <w:t xml:space="preserve"> = "0.00%"</w:t>
+      </w:r>
+    </w:p>
+    <w:p>
+      <w:r>
+        <w:t xml:space="preserve">                </w:t>
+      </w:r>
+    </w:p>
+    <w:p>
+      <w:r>
+        <w:t xml:space="preserve">                </w:t>
+      </w:r>
+    </w:p>
+    <w:p>
+      <w:r>
+        <w:t>''Color in Yearly Change</w:t>
+      </w:r>
+    </w:p>
+    <w:p>
+      <w:r>
+        <w:t xml:space="preserve">        If </w:t>
+      </w:r>
+      <w:proofErr w:type="spellStart"/>
+      <w:r>
+        <w:t>ws.Range</w:t>
+      </w:r>
+      <w:proofErr w:type="spellEnd"/>
+      <w:r>
+        <w:t xml:space="preserve">("J" &amp; </w:t>
+      </w:r>
+      <w:proofErr w:type="spellStart"/>
+      <w:r>
+        <w:t>TableRow</w:t>
+      </w:r>
+      <w:proofErr w:type="spellEnd"/>
+      <w:r>
+        <w:t>).Value &gt;= 0 Then</w:t>
+      </w:r>
+    </w:p>
+    <w:p>
+      <w:r>
+        <w:t xml:space="preserve">            </w:t>
+      </w:r>
+      <w:proofErr w:type="spellStart"/>
+      <w:r>
+        <w:t>ws.Range</w:t>
+      </w:r>
+      <w:proofErr w:type="spellEnd"/>
+      <w:r>
+        <w:t xml:space="preserve">("J" &amp; </w:t>
+      </w:r>
+      <w:proofErr w:type="spellStart"/>
+      <w:r>
+        <w:t>TableRow</w:t>
+      </w:r>
+      <w:proofErr w:type="spellEnd"/>
+      <w:r>
+        <w:t>).</w:t>
+      </w:r>
+      <w:proofErr w:type="spellStart"/>
+      <w:r>
+        <w:t>Interior.ColorIndex</w:t>
+      </w:r>
+      <w:proofErr w:type="spellEnd"/>
+      <w:r>
+        <w:t xml:space="preserve"> = 4</w:t>
+      </w:r>
+    </w:p>
+    <w:p>
+      <w:r>
+        <w:t xml:space="preserve">            </w:t>
+      </w:r>
+    </w:p>
+    <w:p>
+      <w:r>
+        <w:t xml:space="preserve">        Else: </w:t>
+      </w:r>
+      <w:proofErr w:type="spellStart"/>
+      <w:r>
+        <w:t>ws.Range</w:t>
+      </w:r>
+      <w:proofErr w:type="spellEnd"/>
+      <w:r>
+        <w:t xml:space="preserve">("J" &amp; </w:t>
+      </w:r>
+      <w:proofErr w:type="spellStart"/>
+      <w:r>
+        <w:t>TableRow</w:t>
+      </w:r>
+      <w:proofErr w:type="spellEnd"/>
+      <w:r>
+        <w:t>).</w:t>
+      </w:r>
+      <w:proofErr w:type="spellStart"/>
+      <w:r>
+        <w:t>Interior.ColorIndex</w:t>
+      </w:r>
+      <w:proofErr w:type="spellEnd"/>
+      <w:r>
+        <w:t xml:space="preserve"> = 3</w:t>
       </w:r>
     </w:p>
     <w:p>
       <w:r>
         <w:t xml:space="preserve">        </w:t>
       </w:r>
-      <w:proofErr w:type="spellStart"/>
-      <w:r>
-        <w:t>YrlyOpen</w:t>
-      </w:r>
-      <w:proofErr w:type="spellEnd"/>
-      <w:r>
-        <w:t xml:space="preserve"> = </w:t>
-      </w:r>
-      <w:proofErr w:type="spellStart"/>
-      <w:proofErr w:type="gramStart"/>
-      <w:r>
-        <w:t>ws.Cells</w:t>
-      </w:r>
-      <w:proofErr w:type="spellEnd"/>
-      <w:proofErr w:type="gramEnd"/>
-      <w:r>
-        <w:t>(</w:t>
-      </w:r>
-      <w:proofErr w:type="spellStart"/>
-      <w:r>
-        <w:t>i</w:t>
-      </w:r>
-      <w:proofErr w:type="spellEnd"/>
-      <w:r>
-        <w:t>, 3).Value</w:t>
-      </w:r>
-    </w:p>
-    <w:p>
-      <w:r>
-        <w:t xml:space="preserve">        </w:t>
-      </w:r>
-      <w:proofErr w:type="spellStart"/>
-      <w:r>
-        <w:t>YrlyClose</w:t>
-      </w:r>
-      <w:proofErr w:type="spellEnd"/>
-      <w:r>
-        <w:t xml:space="preserve"> = </w:t>
-      </w:r>
-      <w:proofErr w:type="spellStart"/>
-      <w:proofErr w:type="gramStart"/>
-      <w:r>
-        <w:t>ws.Cells</w:t>
-      </w:r>
-      <w:proofErr w:type="spellEnd"/>
-      <w:proofErr w:type="gramEnd"/>
-      <w:r>
-        <w:t>(</w:t>
-      </w:r>
-      <w:proofErr w:type="spellStart"/>
-      <w:r>
-        <w:t>i</w:t>
-      </w:r>
-      <w:proofErr w:type="spellEnd"/>
-      <w:r>
-        <w:t>, 6).Value</w:t>
-      </w:r>
-    </w:p>
-    <w:p>
-      <w:r>
-        <w:t xml:space="preserve">        </w:t>
-      </w:r>
-      <w:proofErr w:type="spellStart"/>
-      <w:r>
-        <w:t>YrlyChange</w:t>
-      </w:r>
-      <w:proofErr w:type="spellEnd"/>
-      <w:r>
-        <w:t xml:space="preserve"> = </w:t>
-      </w:r>
-      <w:proofErr w:type="spellStart"/>
-      <w:r>
-        <w:t>YrlyClose</w:t>
-      </w:r>
-      <w:proofErr w:type="spellEnd"/>
-      <w:r>
-        <w:t xml:space="preserve"> - </w:t>
-      </w:r>
-      <w:proofErr w:type="spellStart"/>
-      <w:r>
-        <w:t>YrlyOpen</w:t>
-      </w:r>
-      <w:proofErr w:type="spellEnd"/>
-    </w:p>
-    <w:p>
-      <w:r>
-        <w:t xml:space="preserve">            </w:t>
-      </w:r>
-      <w:proofErr w:type="spellStart"/>
-      <w:proofErr w:type="gramStart"/>
-      <w:r>
-        <w:t>ws.Range</w:t>
-      </w:r>
-      <w:proofErr w:type="spellEnd"/>
-      <w:proofErr w:type="gramEnd"/>
-      <w:r>
-        <w:t xml:space="preserve">("J" &amp; </w:t>
-      </w:r>
-      <w:proofErr w:type="spellStart"/>
-      <w:r>
-        <w:t>TableRow</w:t>
-      </w:r>
-      <w:proofErr w:type="spellEnd"/>
-      <w:r>
-        <w:t xml:space="preserve">).Value = </w:t>
-      </w:r>
-      <w:proofErr w:type="spellStart"/>
-      <w:r>
-        <w:t>YrlyChange</w:t>
-      </w:r>
-      <w:proofErr w:type="spellEnd"/>
-    </w:p>
-    <w:p>
-      <w:r>
-        <w:t xml:space="preserve">            </w:t>
-      </w:r>
-    </w:p>
-    <w:p>
-      <w:r>
-        <w:t>''Find Percent change</w:t>
-      </w:r>
-    </w:p>
-    <w:p>
-      <w:r>
-        <w:t xml:space="preserve">        If </w:t>
-      </w:r>
-      <w:proofErr w:type="spellStart"/>
-      <w:r>
-        <w:t>YrlyOpen</w:t>
-      </w:r>
-      <w:proofErr w:type="spellEnd"/>
-      <w:r>
-        <w:t xml:space="preserve"> = 0 And </w:t>
-      </w:r>
-      <w:proofErr w:type="spellStart"/>
-      <w:r>
-        <w:t>YrlyClose</w:t>
-      </w:r>
-      <w:proofErr w:type="spellEnd"/>
-      <w:r>
-        <w:t xml:space="preserve"> = 0 Then</w:t>
-      </w:r>
-    </w:p>
-    <w:p>
-      <w:r>
-        <w:t xml:space="preserve">            </w:t>
-      </w:r>
-      <w:proofErr w:type="spellStart"/>
-      <w:r>
-        <w:t>PercentChange</w:t>
-      </w:r>
-      <w:proofErr w:type="spellEnd"/>
-      <w:r>
-        <w:t xml:space="preserve"> = 0</w:t>
-      </w:r>
-    </w:p>
-    <w:p>
-      <w:r>
-        <w:t xml:space="preserve">        </w:t>
-      </w:r>
-      <w:proofErr w:type="spellStart"/>
-      <w:r>
-        <w:t>ElseIf</w:t>
-      </w:r>
-      <w:proofErr w:type="spellEnd"/>
-      <w:r>
-        <w:t xml:space="preserve"> </w:t>
-      </w:r>
-      <w:proofErr w:type="spellStart"/>
-      <w:r>
-        <w:t>YrlyOpen</w:t>
-      </w:r>
-      <w:proofErr w:type="spellEnd"/>
-      <w:r>
-        <w:t xml:space="preserve"> = 0 And </w:t>
-      </w:r>
-      <w:proofErr w:type="spellStart"/>
-      <w:r>
-        <w:t>YrlyClose</w:t>
-      </w:r>
-      <w:proofErr w:type="spellEnd"/>
-      <w:r>
-        <w:t xml:space="preserve"> &lt;&gt; 0 Then</w:t>
-      </w:r>
-    </w:p>
-    <w:p>
-      <w:r>
-        <w:t xml:space="preserve">            </w:t>
-      </w:r>
-      <w:proofErr w:type="spellStart"/>
-      <w:r>
-        <w:t>PercentChange</w:t>
-      </w:r>
-      <w:proofErr w:type="spellEnd"/>
-      <w:r>
-        <w:t xml:space="preserve"> = -1</w:t>
-      </w:r>
-    </w:p>
-    <w:p>
-      <w:r>
-        <w:t xml:space="preserve">        Else: </w:t>
-      </w:r>
-      <w:proofErr w:type="spellStart"/>
-      <w:r>
-        <w:t>PercentChange</w:t>
-      </w:r>
-      <w:proofErr w:type="spellEnd"/>
-      <w:r>
-        <w:t xml:space="preserve"> = (</w:t>
-      </w:r>
-      <w:proofErr w:type="spellStart"/>
-      <w:r>
-        <w:t>YrlyChange</w:t>
-      </w:r>
-      <w:proofErr w:type="spellEnd"/>
-      <w:r>
-        <w:t xml:space="preserve"> / </w:t>
-      </w:r>
-      <w:proofErr w:type="spellStart"/>
-      <w:r>
-        <w:t>YrlyOpen</w:t>
-      </w:r>
-      <w:proofErr w:type="spellEnd"/>
-      <w:r>
-        <w:t>)</w:t>
-      </w:r>
-    </w:p>
-    <w:p>
-      <w:r>
-        <w:t xml:space="preserve">            </w:t>
-      </w:r>
-      <w:proofErr w:type="spellStart"/>
-      <w:proofErr w:type="gramStart"/>
-      <w:r>
-        <w:t>ws.Range</w:t>
-      </w:r>
-      <w:proofErr w:type="spellEnd"/>
-      <w:proofErr w:type="gramEnd"/>
-      <w:r>
-        <w:t xml:space="preserve">("K" &amp; </w:t>
-      </w:r>
-      <w:proofErr w:type="spellStart"/>
-      <w:r>
-        <w:t>TableRow</w:t>
-      </w:r>
-      <w:proofErr w:type="spellEnd"/>
-      <w:r>
-        <w:t xml:space="preserve">).Value = </w:t>
-      </w:r>
-      <w:proofErr w:type="spellStart"/>
-      <w:r>
-        <w:t>PercentChange</w:t>
-      </w:r>
-      <w:proofErr w:type="spellEnd"/>
-    </w:p>
-    <w:p>
-      <w:r>
-        <w:t xml:space="preserve">            </w:t>
-      </w:r>
-      <w:proofErr w:type="spellStart"/>
-      <w:proofErr w:type="gramStart"/>
-      <w:r>
-        <w:t>ws.Range</w:t>
-      </w:r>
-      <w:proofErr w:type="spellEnd"/>
-      <w:proofErr w:type="gramEnd"/>
-      <w:r>
-        <w:t xml:space="preserve">("K" &amp; </w:t>
-      </w:r>
-      <w:proofErr w:type="spellStart"/>
-      <w:r>
-        <w:t>TableRow</w:t>
-      </w:r>
-      <w:proofErr w:type="spellEnd"/>
-      <w:r>
-        <w:t>).</w:t>
-      </w:r>
-      <w:proofErr w:type="spellStart"/>
-      <w:r>
-        <w:t>NumberFormat</w:t>
-      </w:r>
-      <w:proofErr w:type="spellEnd"/>
-      <w:r>
-        <w:t xml:space="preserve"> = "0.00%"</w:t>
-      </w:r>
-    </w:p>
-    <w:p>
-      <w:r>
+    </w:p>
+    <w:p>
+      <w:r>
+        <w:lastRenderedPageBreak/>
         <w:t xml:space="preserve">        End If</w:t>
       </w:r>
     </w:p>
-    <w:p>
-      <w:r>
-        <w:t xml:space="preserve">        </w:t>
-      </w:r>
-    </w:p>
-    <w:p>
-      <w:r>
-        <w:t xml:space="preserve">    </w:t>
-      </w:r>
-    </w:p>
+    <w:p/>
+    <w:p>
+      <w:r>
+        <w:t xml:space="preserve">        End If</w:t>
+      </w:r>
+    </w:p>
+    <w:p/>
     <w:p>
       <w:r>
         <w:t xml:space="preserve">    End If</w:t>

</xml_diff>